<commit_message>
code refactor in documents
</commit_message>
<xml_diff>
--- a/web/src/main/resources/documentsTemplates/verification_certificate.docx
+++ b/web/src/main/resources/documentsTemplates/verification_certificate.docx
@@ -695,21 +695,6 @@
     <w:p>
       <w:pPr>
         <w:pStyle w:val="Normal"/>
-        <w:rPr/>
-      </w:pPr>
-      <w:r>
-        <w:rPr>
-          <w:rFonts w:ascii="FreeSerif" w:hAnsi="FreeSerif"/>
-          <w:sz w:val="24"/>
-          <w:szCs w:val="24"/>
-          <w:lang w:val="zxx" w:eastAsia="zxx" w:bidi="zxx"/>
-        </w:rPr>
-        <w:t>Додаток на 2 стор.</w:t>
-      </w:r>
-    </w:p>
-    <w:p>
-      <w:pPr>
-        <w:pStyle w:val="Normal"/>
         <w:rPr>
           <w:sz w:val="20"/>
           <w:lang w:val="en-US"/>
@@ -722,7 +707,7 @@
           <w:szCs w:val="24"/>
           <w:lang w:val="zxx" w:eastAsia="zxx" w:bidi="zxx"/>
         </w:rPr>
-        <w:t xml:space="preserve">                             </w:t>
+        <w:t xml:space="preserve">                              </w:t>
       </w:r>
     </w:p>
     <w:p>

</xml_diff>

<commit_message>
s654,s655 : added functionality to download/view/print documents
</commit_message>
<xml_diff>
--- a/web/src/main/resources/documentsTemplates/verification_certificate.docx
+++ b/web/src/main/resources/documentsTemplates/verification_certificate.docx
@@ -8,6 +8,80 @@
         <w:jc w:val="center"/>
         <w:rPr>
           <w:rFonts w:eastAsia="Liberation Mono;Courier New" w:ascii="FreeSerif" w:hAnsi="FreeSerif"/>
+          <w:b/>
+          <w:bCs/>
+          <w:sz w:val="28"/>
+          <w:szCs w:val="28"/>
+          <w:lang w:val="zxx" w:eastAsia="zxx" w:bidi="zxx"/>
+        </w:rPr>
+      </w:pPr>
+      <w:r>
+        <w:rPr>
+          <w:rFonts w:eastAsia="Liberation Mono;Courier New" w:ascii="FreeSerif" w:hAnsi="FreeSerif"/>
+          <w:b/>
+          <w:bCs/>
+          <w:sz w:val="28"/>
+          <w:szCs w:val="28"/>
+          <w:lang w:val="zxx" w:eastAsia="zxx" w:bidi="zxx"/>
+        </w:rPr>
+        <w:t>$CALIBRATOR_COMPANY_NAME</w:t>
+      </w:r>
+    </w:p>
+    <w:p>
+      <w:pPr>
+        <w:pStyle w:val="Normal"/>
+        <w:jc w:val="center"/>
+        <w:rPr>
+          <w:rFonts w:ascii="FreeSerif" w:hAnsi="FreeSerif"/>
+          <w:b/>
+          <w:bCs/>
+          <w:sz w:val="28"/>
+          <w:szCs w:val="28"/>
+          <w:lang w:val="zxx" w:eastAsia="zxx" w:bidi="zxx"/>
+        </w:rPr>
+      </w:pPr>
+      <w:r>
+        <w:rPr>
+          <w:rFonts w:ascii="FreeSerif" w:hAnsi="FreeSerif"/>
+          <w:b/>
+          <w:bCs/>
+          <w:sz w:val="28"/>
+          <w:szCs w:val="28"/>
+          <w:lang w:val="zxx" w:eastAsia="zxx" w:bidi="zxx"/>
+        </w:rPr>
+        <w:t>$</w:t>
+      </w:r>
+      <w:bookmarkStart w:id="0" w:name="__DdeLink__54_1572625028"/>
+      <w:r>
+        <w:rPr>
+          <w:rFonts w:ascii="FreeSerif" w:hAnsi="FreeSerif"/>
+          <w:b/>
+          <w:bCs/>
+          <w:sz w:val="28"/>
+          <w:szCs w:val="28"/>
+          <w:lang w:val="zxx" w:eastAsia="zxx" w:bidi="zxx"/>
+        </w:rPr>
+        <w:t>VERIFICATOR_COMPANY_NAM</w:t>
+      </w:r>
+      <w:bookmarkEnd w:id="0"/>
+      <w:r>
+        <w:rPr>
+          <w:rFonts w:ascii="FreeSerif" w:hAnsi="FreeSerif"/>
+          <w:b/>
+          <w:bCs/>
+          <w:sz w:val="28"/>
+          <w:szCs w:val="28"/>
+          <w:lang w:val="zxx" w:eastAsia="zxx" w:bidi="zxx"/>
+        </w:rPr>
+        <w:t>E</w:t>
+      </w:r>
+    </w:p>
+    <w:p>
+      <w:pPr>
+        <w:pStyle w:val="Normal"/>
+        <w:jc w:val="center"/>
+        <w:rPr>
+          <w:rFonts w:ascii="FreeSerif" w:hAnsi="FreeSerif"/>
           <w:b w:val="false"/>
           <w:bCs w:val="false"/>
           <w:sz w:val="24"/>
@@ -17,20 +91,18 @@
       </w:pPr>
       <w:r>
         <w:rPr>
-          <w:rFonts w:eastAsia="Liberation Mono;Courier New" w:ascii="FreeSerif" w:hAnsi="FreeSerif"/>
+          <w:rFonts w:ascii="FreeSerif" w:hAnsi="FreeSerif"/>
           <w:b w:val="false"/>
           <w:bCs w:val="false"/>
           <w:sz w:val="24"/>
           <w:szCs w:val="24"/>
           <w:lang w:val="zxx" w:eastAsia="zxx" w:bidi="zxx"/>
         </w:rPr>
-        <w:t>$CALIBRATOR_COMPANY_NAME</w:t>
-      </w:r>
-    </w:p>
-    <w:p>
-      <w:pPr>
-        <w:pStyle w:val="Normal"/>
-        <w:jc w:val="center"/>
+        <w:t>$</w:t>
+      </w:r>
+      <w:bookmarkStart w:id="1" w:name="__DdeLink__56_1572625028"/>
+      <w:bookmarkEnd w:id="1"/>
+      <w:r>
         <w:rPr>
           <w:rFonts w:ascii="FreeSerif" w:hAnsi="FreeSerif"/>
           <w:b w:val="false"/>
@@ -39,8 +111,13 @@
           <w:szCs w:val="24"/>
           <w:lang w:val="zxx" w:eastAsia="zxx" w:bidi="zxx"/>
         </w:rPr>
-      </w:pPr>
-      <w:r>
+        <w:t>CALIBRATOR_COMPANY_ADDRESS</w:t>
+      </w:r>
+    </w:p>
+    <w:p>
+      <w:pPr>
+        <w:pStyle w:val="Normal"/>
+        <w:jc w:val="center"/>
         <w:rPr>
           <w:rFonts w:ascii="FreeSerif" w:hAnsi="FreeSerif"/>
           <w:b w:val="false"/>
@@ -49,9 +126,7 @@
           <w:szCs w:val="24"/>
           <w:lang w:val="zxx" w:eastAsia="zxx" w:bidi="zxx"/>
         </w:rPr>
-        <w:t>$</w:t>
-      </w:r>
-      <w:bookmarkStart w:id="0" w:name="__DdeLink__54_1572625028"/>
+      </w:pPr>
       <w:r>
         <w:rPr>
           <w:rFonts w:ascii="FreeSerif" w:hAnsi="FreeSerif"/>
@@ -61,9 +136,10 @@
           <w:szCs w:val="24"/>
           <w:lang w:val="zxx" w:eastAsia="zxx" w:bidi="zxx"/>
         </w:rPr>
-        <w:t>VERIFICATOR_COMPANY_NAM</w:t>
-      </w:r>
-      <w:bookmarkEnd w:id="0"/>
+        <w:t>$</w:t>
+      </w:r>
+      <w:bookmarkStart w:id="2" w:name="__DdeLink__59_1572625028"/>
+      <w:bookmarkEnd w:id="2"/>
       <w:r>
         <w:rPr>
           <w:rFonts w:ascii="FreeSerif" w:hAnsi="FreeSerif"/>
@@ -73,7 +149,7 @@
           <w:szCs w:val="24"/>
           <w:lang w:val="zxx" w:eastAsia="zxx" w:bidi="zxx"/>
         </w:rPr>
-        <w:t>E</w:t>
+        <w:t>CALIBRATOR_ACC_CERT_NAME</w:t>
       </w:r>
     </w:p>
     <w:p>
@@ -99,68 +175,6 @@
           <w:lang w:val="zxx" w:eastAsia="zxx" w:bidi="zxx"/>
         </w:rPr>
         <w:t>$</w:t>
-      </w:r>
-      <w:bookmarkStart w:id="1" w:name="__DdeLink__56_1572625028"/>
-      <w:bookmarkEnd w:id="1"/>
-      <w:r>
-        <w:rPr>
-          <w:rFonts w:ascii="FreeSerif" w:hAnsi="FreeSerif"/>
-          <w:b w:val="false"/>
-          <w:bCs w:val="false"/>
-          <w:sz w:val="24"/>
-          <w:szCs w:val="24"/>
-          <w:lang w:val="zxx" w:eastAsia="zxx" w:bidi="zxx"/>
-        </w:rPr>
-        <w:t>CALIBRATOR_COMPANY_ADDRESS</w:t>
-      </w:r>
-    </w:p>
-    <w:p>
-      <w:pPr>
-        <w:pStyle w:val="Normal"/>
-        <w:jc w:val="center"/>
-        <w:rPr>
-          <w:rFonts w:ascii="FreeSerif" w:hAnsi="FreeSerif"/>
-          <w:b w:val="false"/>
-          <w:bCs w:val="false"/>
-          <w:sz w:val="24"/>
-          <w:szCs w:val="24"/>
-          <w:lang w:val="zxx" w:eastAsia="zxx" w:bidi="zxx"/>
-        </w:rPr>
-      </w:pPr>
-      <w:r>
-        <w:rPr>
-          <w:rFonts w:ascii="FreeSerif" w:hAnsi="FreeSerif"/>
-          <w:b w:val="false"/>
-          <w:bCs w:val="false"/>
-          <w:sz w:val="24"/>
-          <w:szCs w:val="24"/>
-          <w:lang w:val="zxx" w:eastAsia="zxx" w:bidi="zxx"/>
-        </w:rPr>
-        <w:t>$</w:t>
-      </w:r>
-      <w:bookmarkStart w:id="2" w:name="__DdeLink__59_1572625028"/>
-      <w:r>
-        <w:rPr>
-          <w:rFonts w:ascii="FreeSerif" w:hAnsi="FreeSerif"/>
-          <w:b w:val="false"/>
-          <w:bCs w:val="false"/>
-          <w:sz w:val="24"/>
-          <w:szCs w:val="24"/>
-          <w:lang w:val="zxx" w:eastAsia="zxx" w:bidi="zxx"/>
-        </w:rPr>
-        <w:t>CALIBRATOR_ACC_CERT_NAME</w:t>
-      </w:r>
-      <w:bookmarkEnd w:id="2"/>
-      <w:r>
-        <w:rPr>
-          <w:rFonts w:ascii="FreeSerif" w:hAnsi="FreeSerif"/>
-          <w:b w:val="false"/>
-          <w:bCs w:val="false"/>
-          <w:sz w:val="24"/>
-          <w:szCs w:val="24"/>
-          <w:lang w:val="zxx" w:eastAsia="zxx" w:bidi="zxx"/>
-        </w:rPr>
-        <w:t xml:space="preserve"> $</w:t>
       </w:r>
       <w:bookmarkStart w:id="3" w:name="__DdeLink__62_1572625028"/>
       <w:bookmarkEnd w:id="3"/>
@@ -292,6 +306,7 @@
         <w:tabs>
           <w:tab w:val="left" w:pos="6795" w:leader="none"/>
         </w:tabs>
+        <w:jc w:val="left"/>
         <w:rPr>
           <w:rFonts w:ascii="FreeSerif" w:hAnsi="FreeSerif"/>
           <w:sz w:val="24"/>
@@ -318,6 +333,7 @@
         <w:t>$</w:t>
       </w:r>
       <w:bookmarkStart w:id="4" w:name="__DdeLink__64_1572625028"/>
+      <w:bookmarkEnd w:id="4"/>
       <w:r>
         <w:rPr>
           <w:rFonts w:ascii="FreeSerif" w:hAnsi="FreeSerif"/>
@@ -326,47 +342,6 @@
           <w:lang w:val="zxx" w:eastAsia="zxx" w:bidi="zxx"/>
         </w:rPr>
         <w:t>VERIFICATION_CERTIFICATE_NUMBER</w:t>
-      </w:r>
-      <w:bookmarkStart w:id="5" w:name="__DdeLink__75_1069564186"/>
-      <w:bookmarkEnd w:id="4"/>
-      <w:r>
-        <w:rPr>
-          <w:rFonts w:ascii="FreeSerif" w:hAnsi="FreeSerif"/>
-          <w:sz w:val="24"/>
-          <w:szCs w:val="24"/>
-          <w:lang w:val="zxx" w:eastAsia="zxx" w:bidi="zxx"/>
-        </w:rPr>
-        <w:t xml:space="preserve">       </w:t>
-      </w:r>
-      <w:bookmarkEnd w:id="5"/>
-      <w:r>
-        <w:rPr>
-          <w:rFonts w:ascii="FreeSerif" w:hAnsi="FreeSerif"/>
-          <w:sz w:val="24"/>
-          <w:szCs w:val="24"/>
-          <w:lang w:val="zxx" w:eastAsia="zxx" w:bidi="zxx"/>
-        </w:rPr>
-        <w:t xml:space="preserve">                               </w:t>
-      </w:r>
-      <w:bookmarkStart w:id="6" w:name="__DdeLink__121_1641530237"/>
-      <w:r>
-        <w:rPr>
-          <w:rFonts w:ascii="FreeSerif" w:hAnsi="FreeSerif"/>
-          <w:sz w:val="24"/>
-          <w:szCs w:val="24"/>
-          <w:lang w:val="zxx" w:eastAsia="zxx" w:bidi="zxx"/>
-        </w:rPr>
-        <w:t>#</w:t>
-      </w:r>
-      <w:bookmarkEnd w:id="6"/>
-      <w:r>
-        <w:rPr>
-          <w:rFonts w:ascii="FreeSerif" w:hAnsi="FreeSerif"/>
-          <w:sz w:val="24"/>
-          <w:szCs w:val="24"/>
-          <w:lang w:val="zxx" w:eastAsia="zxx" w:bidi="zxx"/>
-        </w:rPr>
-        <w:t>Чинне до $EFF_DATE</w:t>
       </w:r>
     </w:p>
     <w:p>
@@ -375,21 +350,33 @@
         <w:tabs>
           <w:tab w:val="left" w:pos="6795" w:leader="none"/>
         </w:tabs>
-        <w:rPr>
-          <w:rFonts w:ascii="FreeSerif" w:hAnsi="FreeSerif"/>
-          <w:sz w:val="24"/>
-          <w:szCs w:val="24"/>
-          <w:lang w:val="zxx" w:eastAsia="zxx" w:bidi="zxx"/>
-        </w:rPr>
-      </w:pPr>
-      <w:r>
-        <w:rPr>
-          <w:rFonts w:ascii="FreeSerif" w:hAnsi="FreeSerif"/>
-          <w:sz w:val="24"/>
-          <w:szCs w:val="24"/>
-          <w:lang w:val="zxx" w:eastAsia="zxx" w:bidi="zxx"/>
-        </w:rPr>
-        <w:t xml:space="preserve"> </w:t>
+        <w:jc w:val="right"/>
+        <w:rPr>
+          <w:rFonts w:ascii="FreeSerif" w:hAnsi="FreeSerif"/>
+          <w:sz w:val="24"/>
+          <w:szCs w:val="24"/>
+          <w:lang w:val="zxx" w:eastAsia="zxx" w:bidi="zxx"/>
+        </w:rPr>
+      </w:pPr>
+      <w:bookmarkStart w:id="5" w:name="__DdeLink__121_1641530237"/>
+      <w:r>
+        <w:rPr>
+          <w:rFonts w:ascii="FreeSerif" w:hAnsi="FreeSerif"/>
+          <w:sz w:val="24"/>
+          <w:szCs w:val="24"/>
+          <w:lang w:val="zxx" w:eastAsia="zxx" w:bidi="zxx"/>
+        </w:rPr>
+        <w:t>#</w:t>
+      </w:r>
+      <w:bookmarkEnd w:id="5"/>
+      <w:r>
+        <w:rPr>
+          <w:rFonts w:ascii="FreeSerif" w:hAnsi="FreeSerif"/>
+          <w:sz w:val="24"/>
+          <w:szCs w:val="24"/>
+          <w:lang w:val="zxx" w:eastAsia="zxx" w:bidi="zxx"/>
+        </w:rPr>
+        <w:t>Чинне до $EFF_DATE</w:t>
       </w:r>
     </w:p>
     <w:p>
@@ -412,9 +399,32 @@
           <w:szCs w:val="24"/>
           <w:lang w:val="zxx" w:eastAsia="zxx" w:bidi="zxx"/>
         </w:rPr>
+        <w:t xml:space="preserve"> </w:t>
+      </w:r>
+    </w:p>
+    <w:p>
+      <w:pPr>
+        <w:pStyle w:val="Normal"/>
+        <w:tabs>
+          <w:tab w:val="left" w:pos="6795" w:leader="none"/>
+        </w:tabs>
+        <w:rPr>
+          <w:rFonts w:ascii="FreeSerif" w:hAnsi="FreeSerif"/>
+          <w:sz w:val="24"/>
+          <w:szCs w:val="24"/>
+          <w:lang w:val="zxx" w:eastAsia="zxx" w:bidi="zxx"/>
+        </w:rPr>
+      </w:pPr>
+      <w:r>
+        <w:rPr>
+          <w:rFonts w:ascii="FreeSerif" w:hAnsi="FreeSerif"/>
+          <w:sz w:val="24"/>
+          <w:szCs w:val="24"/>
+          <w:lang w:val="zxx" w:eastAsia="zxx" w:bidi="zxx"/>
+        </w:rPr>
         <w:t>Назва та умовне позначення: "$</w:t>
       </w:r>
-      <w:bookmarkStart w:id="7" w:name="__DdeLink__66_1572625028"/>
+      <w:bookmarkStart w:id="6" w:name="__DdeLink__66_1572625028"/>
       <w:r>
         <w:rPr>
           <w:rFonts w:ascii="FreeSerif" w:hAnsi="FreeSerif"/>
@@ -424,6 +434,26 @@
         </w:rPr>
         <w:t>DEV_NAME</w:t>
       </w:r>
+      <w:bookmarkEnd w:id="6"/>
+      <w:r>
+        <w:rPr>
+          <w:rFonts w:ascii="FreeSerif" w:hAnsi="FreeSerif"/>
+          <w:sz w:val="24"/>
+          <w:szCs w:val="24"/>
+          <w:lang w:val="zxx" w:eastAsia="zxx" w:bidi="zxx"/>
+        </w:rPr>
+        <w:t xml:space="preserve">  $</w:t>
+      </w:r>
+      <w:bookmarkStart w:id="7" w:name="__DdeLink__68_1572625028"/>
+      <w:r>
+        <w:rPr>
+          <w:rFonts w:ascii="FreeSerif" w:hAnsi="FreeSerif"/>
+          <w:sz w:val="24"/>
+          <w:szCs w:val="24"/>
+          <w:lang w:val="zxx" w:eastAsia="zxx" w:bidi="zxx"/>
+        </w:rPr>
+        <w:t>DEV_SIGN</w:t>
+      </w:r>
       <w:bookmarkEnd w:id="7"/>
       <w:r>
         <w:rPr>
@@ -432,30 +462,34 @@
           <w:szCs w:val="24"/>
           <w:lang w:val="zxx" w:eastAsia="zxx" w:bidi="zxx"/>
         </w:rPr>
-        <w:t xml:space="preserve">  $</w:t>
-      </w:r>
-      <w:bookmarkStart w:id="8" w:name="__DdeLink__68_1572625028"/>
-      <w:r>
-        <w:rPr>
-          <w:rFonts w:ascii="FreeSerif" w:hAnsi="FreeSerif"/>
-          <w:sz w:val="24"/>
-          <w:szCs w:val="24"/>
-          <w:lang w:val="zxx" w:eastAsia="zxx" w:bidi="zxx"/>
-        </w:rPr>
-        <w:t>DEV_SIGN</w:t>
-      </w:r>
+        <w:t>"</w:t>
+      </w:r>
+    </w:p>
+    <w:p>
+      <w:pPr>
+        <w:pStyle w:val="Normal"/>
+        <w:tabs>
+          <w:tab w:val="left" w:pos="6795" w:leader="none"/>
+        </w:tabs>
+        <w:jc w:val="right"/>
+        <w:rPr>
+          <w:rFonts w:ascii="FreeSerif" w:hAnsi="FreeSerif"/>
+          <w:sz w:val="24"/>
+          <w:szCs w:val="24"/>
+          <w:lang w:val="zxx" w:eastAsia="zxx" w:bidi="zxx"/>
+        </w:rPr>
+      </w:pPr>
+      <w:r>
+        <w:rPr>
+          <w:rFonts w:ascii="FreeSerif" w:hAnsi="FreeSerif"/>
+          <w:sz w:val="24"/>
+          <w:szCs w:val="24"/>
+          <w:lang w:val="zxx" w:eastAsia="zxx" w:bidi="zxx"/>
+        </w:rPr>
+        <w:t xml:space="preserve">#Зав. № </w:t>
+      </w:r>
+      <w:bookmarkStart w:id="8" w:name="__DdeLink__70_1572625028"/>
       <w:bookmarkEnd w:id="8"/>
-      <w:r>
-        <w:rPr>
-          <w:rFonts w:ascii="FreeSerif" w:hAnsi="FreeSerif"/>
-          <w:sz w:val="24"/>
-          <w:szCs w:val="24"/>
-          <w:lang w:val="zxx" w:eastAsia="zxx" w:bidi="zxx"/>
-        </w:rPr>
-        <w:t xml:space="preserve">"      #Зав. № </w:t>
-      </w:r>
-      <w:bookmarkStart w:id="9" w:name="__DdeLink__70_1572625028"/>
-      <w:bookmarkEnd w:id="9"/>
       <w:r>
         <w:rPr>
           <w:rFonts w:ascii="FreeSerif" w:hAnsi="FreeSerif"/>
@@ -586,9 +620,9 @@
           <w:iCs w:val="false"/>
           <w:sz w:val="24"/>
           <w:szCs w:val="24"/>
-          <w:lang w:val="zxx" w:eastAsia="zxx" w:bidi="zxx"/>
-        </w:rPr>
-        <w:t xml:space="preserve">                 </w:t>
+          <w:lang w:val="uk-UA" w:eastAsia="zxx" w:bidi="zxx"/>
+        </w:rPr>
+        <w:t>“</w:t>
       </w:r>
       <w:r>
         <w:rPr>
@@ -597,88 +631,33 @@
           <w:iCs w:val="false"/>
           <w:sz w:val="24"/>
           <w:szCs w:val="24"/>
-          <w:lang w:val="uk-UA" w:eastAsia="zxx" w:bidi="zxx"/>
-        </w:rPr>
-        <w:t>“</w:t>
-      </w:r>
-      <w:r>
-        <w:rPr>
-          <w:rFonts w:eastAsia="Liberation Mono;Courier New" w:ascii="FreeSerif" w:hAnsi="FreeSerif"/>
+          <w:lang w:val="zxx" w:eastAsia="zxx" w:bidi="zxx"/>
+        </w:rPr>
+        <w:t>$COUNTER_TYPE_GOST:</w:t>
+      </w:r>
+      <w:r>
+        <w:rPr>
+          <w:rFonts w:ascii="FreeSerif" w:hAnsi="FreeSerif"/>
           <w:i w:val="false"/>
           <w:iCs w:val="false"/>
           <w:sz w:val="24"/>
           <w:szCs w:val="24"/>
           <w:lang w:val="zxx" w:eastAsia="zxx" w:bidi="zxx"/>
         </w:rPr>
-        <w:t>$</w:t>
-      </w:r>
-      <w:r>
-        <w:rPr>
-          <w:rFonts w:eastAsia="Liberation Mono;Courier New" w:ascii="FreeSerif" w:hAnsi="FreeSerif"/>
+        <w:t xml:space="preserve">  </w:t>
+      </w:r>
+      <w:bookmarkStart w:id="9" w:name="__DdeLink__16_1073118326"/>
+      <w:bookmarkEnd w:id="9"/>
+      <w:r>
+        <w:rPr>
+          <w:rFonts w:ascii="FreeSerif" w:hAnsi="FreeSerif"/>
           <w:i w:val="false"/>
           <w:iCs w:val="false"/>
           <w:sz w:val="24"/>
           <w:szCs w:val="24"/>
           <w:lang w:val="zxx" w:eastAsia="zxx" w:bidi="zxx"/>
         </w:rPr>
-        <w:t>COUNTER_TYPE_GOST</w:t>
-      </w:r>
-      <w:r>
-        <w:rPr>
-          <w:rFonts w:eastAsia="Liberation Mono;Courier New" w:ascii="FreeSerif" w:hAnsi="FreeSerif"/>
-          <w:i w:val="false"/>
-          <w:iCs w:val="false"/>
-          <w:sz w:val="24"/>
-          <w:szCs w:val="24"/>
-          <w:lang w:val="zxx" w:eastAsia="zxx" w:bidi="zxx"/>
-        </w:rPr>
-        <w:t>:</w:t>
-      </w:r>
-      <w:r>
-        <w:rPr>
-          <w:rFonts w:ascii="FreeSerif" w:hAnsi="FreeSerif"/>
-          <w:i w:val="false"/>
-          <w:iCs w:val="false"/>
-          <w:sz w:val="24"/>
-          <w:szCs w:val="24"/>
-          <w:lang w:val="zxx" w:eastAsia="zxx" w:bidi="zxx"/>
-        </w:rPr>
-        <w:t xml:space="preserve">  </w:t>
-      </w:r>
-      <w:bookmarkStart w:id="10" w:name="__DdeLink__16_1073118326"/>
-      <w:bookmarkEnd w:id="10"/>
-      <w:r>
-        <w:rPr>
-          <w:rFonts w:ascii="FreeSerif" w:hAnsi="FreeSerif"/>
-          <w:i w:val="false"/>
-          <w:iCs w:val="false"/>
-          <w:sz w:val="24"/>
-          <w:szCs w:val="24"/>
-          <w:lang w:val="zxx" w:eastAsia="zxx" w:bidi="zxx"/>
-        </w:rPr>
-        <w:t>$</w:t>
-      </w:r>
-      <w:r>
-        <w:rPr>
-          <w:rFonts w:ascii="FreeSerif" w:hAnsi="FreeSerif"/>
-          <w:i w:val="false"/>
-          <w:iCs w:val="false"/>
-          <w:sz w:val="24"/>
-          <w:szCs w:val="24"/>
-          <w:lang w:val="zxx" w:eastAsia="zxx" w:bidi="zxx"/>
-        </w:rPr>
-        <w:t>CALIBRATION_TYPE</w:t>
-      </w:r>
-      <w:r>
-        <w:rPr>
-          <w:rFonts w:ascii="FreeSerif" w:hAnsi="FreeSerif"/>
-          <w:i w:val="false"/>
-          <w:iCs w:val="false"/>
-          <w:sz w:val="24"/>
-          <w:szCs w:val="24"/>
-          <w:lang w:val="zxx" w:eastAsia="zxx" w:bidi="zxx"/>
-        </w:rPr>
-        <w:t>"</w:t>
+        <w:t>$CALIBRATION_TYPE"</w:t>
       </w:r>
     </w:p>
     <w:p>
@@ -761,8 +740,8 @@
           <w:lang w:val="zxx" w:eastAsia="zxx" w:bidi="zxx"/>
         </w:rPr>
       </w:pPr>
-      <w:bookmarkStart w:id="11" w:name="__DdeLink__70_1119821634"/>
-      <w:bookmarkEnd w:id="11"/>
+      <w:bookmarkStart w:id="10" w:name="__DdeLink__70_1119821634"/>
+      <w:bookmarkEnd w:id="10"/>
       <w:r>
         <w:rPr>
           <w:rFonts w:ascii="FreeSerif" w:hAnsi="FreeSerif"/>
@@ -838,44 +817,54 @@
     <w:p>
       <w:pPr>
         <w:pStyle w:val="Normal"/>
-        <w:rPr>
-          <w:rFonts w:eastAsia="Liberation Mono;Courier New" w:ascii="FreeSerif" w:hAnsi="FreeSerif"/>
-          <w:sz w:val="24"/>
-          <w:szCs w:val="24"/>
-          <w:lang w:val="zxx" w:eastAsia="zxx" w:bidi="zxx"/>
-        </w:rPr>
-      </w:pPr>
-      <w:r>
-        <w:rPr>
-          <w:rFonts w:eastAsia="Liberation Mono;Courier New" w:ascii="FreeSerif" w:hAnsi="FreeSerif"/>
-          <w:sz w:val="24"/>
-          <w:szCs w:val="24"/>
-          <w:lang w:val="zxx" w:eastAsia="zxx" w:bidi="zxx"/>
-        </w:rPr>
-        <w:t xml:space="preserve">                              </w:t>
-      </w:r>
-    </w:p>
-    <w:p>
-      <w:pPr>
-        <w:pStyle w:val="Normal"/>
-        <w:rPr>
-          <w:rFonts w:ascii="FreeSerif" w:hAnsi="FreeSerif"/>
-          <w:sz w:val="24"/>
-          <w:szCs w:val="24"/>
-          <w:lang w:val="zxx" w:eastAsia="zxx" w:bidi="zxx"/>
-        </w:rPr>
-      </w:pPr>
-      <w:r>
-        <w:rPr>
-          <w:rFonts w:ascii="FreeSerif" w:hAnsi="FreeSerif"/>
-          <w:sz w:val="24"/>
-          <w:szCs w:val="24"/>
-          <w:lang w:val="zxx" w:eastAsia="zxx" w:bidi="zxx"/>
-        </w:rPr>
-        <w:t>Повірник _______________                                                     #$</w:t>
-      </w:r>
-      <w:bookmarkStart w:id="12" w:name="__DdeLink__76_1572625028"/>
-      <w:bookmarkEnd w:id="12"/>
+        <w:rPr/>
+      </w:pPr>
+      <w:r>
+        <w:rPr/>
+      </w:r>
+    </w:p>
+    <w:p>
+      <w:pPr>
+        <w:pStyle w:val="Normal"/>
+        <w:rPr>
+          <w:rFonts w:ascii="FreeSerif" w:hAnsi="FreeSerif"/>
+          <w:sz w:val="24"/>
+          <w:szCs w:val="24"/>
+          <w:lang w:val="zxx" w:eastAsia="zxx" w:bidi="zxx"/>
+        </w:rPr>
+      </w:pPr>
+      <w:r>
+        <w:rPr>
+          <w:rFonts w:ascii="FreeSerif" w:hAnsi="FreeSerif"/>
+          <w:sz w:val="24"/>
+          <w:szCs w:val="24"/>
+          <w:lang w:val="zxx" w:eastAsia="zxx" w:bidi="zxx"/>
+        </w:rPr>
+        <w:t>Повірник _______________</w:t>
+      </w:r>
+    </w:p>
+    <w:p>
+      <w:pPr>
+        <w:pStyle w:val="Normal"/>
+        <w:jc w:val="right"/>
+        <w:rPr>
+          <w:rFonts w:ascii="FreeSerif" w:hAnsi="FreeSerif"/>
+          <w:sz w:val="24"/>
+          <w:szCs w:val="24"/>
+          <w:lang w:val="zxx" w:eastAsia="zxx" w:bidi="zxx"/>
+        </w:rPr>
+      </w:pPr>
+      <w:r>
+        <w:rPr>
+          <w:rFonts w:ascii="FreeSerif" w:hAnsi="FreeSerif"/>
+          <w:sz w:val="24"/>
+          <w:szCs w:val="24"/>
+          <w:lang w:val="zxx" w:eastAsia="zxx" w:bidi="zxx"/>
+        </w:rPr>
+        <w:t>#$</w:t>
+      </w:r>
+      <w:bookmarkStart w:id="11" w:name="__DdeLink__76_1572625028"/>
+      <w:bookmarkEnd w:id="11"/>
       <w:r>
         <w:rPr>
           <w:rFonts w:ascii="FreeSerif" w:hAnsi="FreeSerif"/>
@@ -938,22 +927,14 @@
     <w:p>
       <w:pPr>
         <w:pStyle w:val="Normal"/>
-        <w:rPr>
-          <w:rFonts w:ascii="FreeSerif" w:hAnsi="FreeSerif"/>
-          <w:sz w:val="24"/>
-          <w:szCs w:val="24"/>
-          <w:lang w:val="zxx" w:eastAsia="zxx" w:bidi="zxx"/>
-        </w:rPr>
-      </w:pPr>
-      <w:r>
-        <w:rPr>
-          <w:rFonts w:ascii="FreeSerif" w:hAnsi="FreeSerif"/>
-          <w:sz w:val="24"/>
-          <w:szCs w:val="24"/>
-          <w:lang w:val="zxx" w:eastAsia="zxx" w:bidi="zxx"/>
-        </w:rPr>
-        <w:t xml:space="preserve">                                                                                                         </w:t>
-      </w:r>
+        <w:jc w:val="right"/>
+        <w:rPr>
+          <w:rFonts w:ascii="FreeSerif" w:hAnsi="FreeSerif"/>
+          <w:sz w:val="24"/>
+          <w:szCs w:val="24"/>
+          <w:lang w:val="zxx" w:eastAsia="zxx" w:bidi="zxx"/>
+        </w:rPr>
+      </w:pPr>
       <w:r>
         <w:rPr>
           <w:rFonts w:ascii="FreeSerif" w:hAnsi="FreeSerif"/>
@@ -1139,6 +1120,12 @@
     <w:qFormat/>
     <w:rPr/>
   </w:style>
+  <w:style w:type="character" w:styleId="Bullets">
+    <w:name w:val="Bullets"/>
+    <w:rPr>
+      <w:rFonts w:ascii="OpenSymbol" w:hAnsi="OpenSymbol" w:eastAsia="OpenSymbol" w:cs="OpenSymbol"/>
+    </w:rPr>
+  </w:style>
   <w:style w:type="paragraph" w:styleId="Heading">
     <w:name w:val="Heading"/>
     <w:qFormat/>

</xml_diff>

<commit_message>
s654,s655 : changed generation of certificateId and formatted documents templates
</commit_message>
<xml_diff>
--- a/web/src/main/resources/documentsTemplates/verification_certificate.docx
+++ b/web/src/main/resources/documentsTemplates/verification_certificate.docx
@@ -343,6 +343,37 @@
         </w:rPr>
         <w:t>VERIFICATION_CERTIFICATE_NUMBER</w:t>
       </w:r>
+      <w:bookmarkStart w:id="5" w:name="__DdeLink__86_252265555"/>
+      <w:r>
+        <w:rPr>
+          <w:rFonts w:ascii="FreeSerif" w:hAnsi="FreeSerif"/>
+          <w:sz w:val="24"/>
+          <w:szCs w:val="24"/>
+          <w:lang w:val="zxx" w:eastAsia="zxx" w:bidi="zxx"/>
+        </w:rPr>
+        <w:t xml:space="preserve">                                       </w:t>
+      </w:r>
+      <w:bookmarkStart w:id="6" w:name="__DdeLink__121_1641530237"/>
+      <w:r>
+        <w:rPr>
+          <w:rFonts w:ascii="FreeSerif" w:hAnsi="FreeSerif"/>
+          <w:sz w:val="24"/>
+          <w:szCs w:val="24"/>
+          <w:lang w:val="zxx" w:eastAsia="zxx" w:bidi="zxx"/>
+        </w:rPr>
+        <w:t>#</w:t>
+      </w:r>
+      <w:bookmarkEnd w:id="5"/>
+      <w:bookmarkEnd w:id="6"/>
+      <w:r>
+        <w:rPr>
+          <w:rFonts w:ascii="FreeSerif" w:hAnsi="FreeSerif"/>
+          <w:sz w:val="24"/>
+          <w:szCs w:val="24"/>
+          <w:lang w:val="zxx" w:eastAsia="zxx" w:bidi="zxx"/>
+        </w:rPr>
+        <w:t>Чинне до $EFF_DATE</w:t>
+      </w:r>
     </w:p>
     <w:p>
       <w:pPr>
@@ -350,33 +381,11 @@
         <w:tabs>
           <w:tab w:val="left" w:pos="6795" w:leader="none"/>
         </w:tabs>
-        <w:jc w:val="right"/>
-        <w:rPr>
-          <w:rFonts w:ascii="FreeSerif" w:hAnsi="FreeSerif"/>
-          <w:sz w:val="24"/>
-          <w:szCs w:val="24"/>
-          <w:lang w:val="zxx" w:eastAsia="zxx" w:bidi="zxx"/>
-        </w:rPr>
-      </w:pPr>
-      <w:bookmarkStart w:id="5" w:name="__DdeLink__121_1641530237"/>
-      <w:r>
-        <w:rPr>
-          <w:rFonts w:ascii="FreeSerif" w:hAnsi="FreeSerif"/>
-          <w:sz w:val="24"/>
-          <w:szCs w:val="24"/>
-          <w:lang w:val="zxx" w:eastAsia="zxx" w:bidi="zxx"/>
-        </w:rPr>
-        <w:t>#</w:t>
-      </w:r>
-      <w:bookmarkEnd w:id="5"/>
-      <w:r>
-        <w:rPr>
-          <w:rFonts w:ascii="FreeSerif" w:hAnsi="FreeSerif"/>
-          <w:sz w:val="24"/>
-          <w:szCs w:val="24"/>
-          <w:lang w:val="zxx" w:eastAsia="zxx" w:bidi="zxx"/>
-        </w:rPr>
-        <w:t>Чинне до $EFF_DATE</w:t>
+        <w:jc w:val="left"/>
+        <w:rPr/>
+      </w:pPr>
+      <w:r>
+        <w:rPr/>
       </w:r>
     </w:p>
     <w:p>
@@ -399,32 +408,9 @@
           <w:szCs w:val="24"/>
           <w:lang w:val="zxx" w:eastAsia="zxx" w:bidi="zxx"/>
         </w:rPr>
-        <w:t xml:space="preserve"> </w:t>
-      </w:r>
-    </w:p>
-    <w:p>
-      <w:pPr>
-        <w:pStyle w:val="Normal"/>
-        <w:tabs>
-          <w:tab w:val="left" w:pos="6795" w:leader="none"/>
-        </w:tabs>
-        <w:rPr>
-          <w:rFonts w:ascii="FreeSerif" w:hAnsi="FreeSerif"/>
-          <w:sz w:val="24"/>
-          <w:szCs w:val="24"/>
-          <w:lang w:val="zxx" w:eastAsia="zxx" w:bidi="zxx"/>
-        </w:rPr>
-      </w:pPr>
-      <w:r>
-        <w:rPr>
-          <w:rFonts w:ascii="FreeSerif" w:hAnsi="FreeSerif"/>
-          <w:sz w:val="24"/>
-          <w:szCs w:val="24"/>
-          <w:lang w:val="zxx" w:eastAsia="zxx" w:bidi="zxx"/>
-        </w:rPr>
         <w:t>Назва та умовне позначення: "$</w:t>
       </w:r>
-      <w:bookmarkStart w:id="6" w:name="__DdeLink__66_1572625028"/>
+      <w:bookmarkStart w:id="7" w:name="__DdeLink__66_1572625028"/>
       <w:r>
         <w:rPr>
           <w:rFonts w:ascii="FreeSerif" w:hAnsi="FreeSerif"/>
@@ -434,7 +420,7 @@
         </w:rPr>
         <w:t>DEV_NAME</w:t>
       </w:r>
-      <w:bookmarkEnd w:id="6"/>
+      <w:bookmarkEnd w:id="7"/>
       <w:r>
         <w:rPr>
           <w:rFonts w:ascii="FreeSerif" w:hAnsi="FreeSerif"/>
@@ -444,7 +430,7 @@
         </w:rPr>
         <w:t xml:space="preserve">  $</w:t>
       </w:r>
-      <w:bookmarkStart w:id="7" w:name="__DdeLink__68_1572625028"/>
+      <w:bookmarkStart w:id="8" w:name="__DdeLink__68_1572625028"/>
       <w:r>
         <w:rPr>
           <w:rFonts w:ascii="FreeSerif" w:hAnsi="FreeSerif"/>
@@ -454,42 +440,18 @@
         </w:rPr>
         <w:t>DEV_SIGN</w:t>
       </w:r>
-      <w:bookmarkEnd w:id="7"/>
-      <w:r>
-        <w:rPr>
-          <w:rFonts w:ascii="FreeSerif" w:hAnsi="FreeSerif"/>
-          <w:sz w:val="24"/>
-          <w:szCs w:val="24"/>
-          <w:lang w:val="zxx" w:eastAsia="zxx" w:bidi="zxx"/>
-        </w:rPr>
-        <w:t>"</w:t>
-      </w:r>
-    </w:p>
-    <w:p>
-      <w:pPr>
-        <w:pStyle w:val="Normal"/>
-        <w:tabs>
-          <w:tab w:val="left" w:pos="6795" w:leader="none"/>
-        </w:tabs>
-        <w:jc w:val="right"/>
-        <w:rPr>
-          <w:rFonts w:ascii="FreeSerif" w:hAnsi="FreeSerif"/>
-          <w:sz w:val="24"/>
-          <w:szCs w:val="24"/>
-          <w:lang w:val="zxx" w:eastAsia="zxx" w:bidi="zxx"/>
-        </w:rPr>
-      </w:pPr>
-      <w:r>
-        <w:rPr>
-          <w:rFonts w:ascii="FreeSerif" w:hAnsi="FreeSerif"/>
-          <w:sz w:val="24"/>
-          <w:szCs w:val="24"/>
-          <w:lang w:val="zxx" w:eastAsia="zxx" w:bidi="zxx"/>
-        </w:rPr>
-        <w:t xml:space="preserve">#Зав. № </w:t>
-      </w:r>
-      <w:bookmarkStart w:id="8" w:name="__DdeLink__70_1572625028"/>
       <w:bookmarkEnd w:id="8"/>
+      <w:r>
+        <w:rPr>
+          <w:rFonts w:ascii="FreeSerif" w:hAnsi="FreeSerif"/>
+          <w:sz w:val="24"/>
+          <w:szCs w:val="24"/>
+          <w:lang w:val="zxx" w:eastAsia="zxx" w:bidi="zxx"/>
+        </w:rPr>
+        <w:t xml:space="preserve">"               #Зав. № </w:t>
+      </w:r>
+      <w:bookmarkStart w:id="9" w:name="__DdeLink__70_1572625028"/>
+      <w:bookmarkEnd w:id="9"/>
       <w:r>
         <w:rPr>
           <w:rFonts w:ascii="FreeSerif" w:hAnsi="FreeSerif"/>
@@ -604,6 +566,7 @@
     <w:p>
       <w:pPr>
         <w:pStyle w:val="Normal"/>
+        <w:jc w:val="center"/>
         <w:rPr>
           <w:rFonts w:ascii="FreeSerif" w:hAnsi="FreeSerif"/>
           <w:i w:val="false"/>
@@ -646,8 +609,8 @@
         </w:rPr>
         <w:t xml:space="preserve">  </w:t>
       </w:r>
-      <w:bookmarkStart w:id="9" w:name="__DdeLink__16_1073118326"/>
-      <w:bookmarkEnd w:id="9"/>
+      <w:bookmarkStart w:id="10" w:name="__DdeLink__16_1073118326"/>
+      <w:bookmarkEnd w:id="10"/>
       <w:r>
         <w:rPr>
           <w:rFonts w:ascii="FreeSerif" w:hAnsi="FreeSerif"/>
@@ -740,8 +703,8 @@
           <w:lang w:val="zxx" w:eastAsia="zxx" w:bidi="zxx"/>
         </w:rPr>
       </w:pPr>
-      <w:bookmarkStart w:id="10" w:name="__DdeLink__70_1119821634"/>
-      <w:bookmarkEnd w:id="10"/>
+      <w:bookmarkStart w:id="11" w:name="__DdeLink__70_1119821634"/>
+      <w:bookmarkEnd w:id="11"/>
       <w:r>
         <w:rPr>
           <w:rFonts w:ascii="FreeSerif" w:hAnsi="FreeSerif"/>
@@ -840,31 +803,10 @@
           <w:szCs w:val="24"/>
           <w:lang w:val="zxx" w:eastAsia="zxx" w:bidi="zxx"/>
         </w:rPr>
-        <w:t>Повірник _______________</w:t>
-      </w:r>
-    </w:p>
-    <w:p>
-      <w:pPr>
-        <w:pStyle w:val="Normal"/>
-        <w:jc w:val="right"/>
-        <w:rPr>
-          <w:rFonts w:ascii="FreeSerif" w:hAnsi="FreeSerif"/>
-          <w:sz w:val="24"/>
-          <w:szCs w:val="24"/>
-          <w:lang w:val="zxx" w:eastAsia="zxx" w:bidi="zxx"/>
-        </w:rPr>
-      </w:pPr>
-      <w:r>
-        <w:rPr>
-          <w:rFonts w:ascii="FreeSerif" w:hAnsi="FreeSerif"/>
-          <w:sz w:val="24"/>
-          <w:szCs w:val="24"/>
-          <w:lang w:val="zxx" w:eastAsia="zxx" w:bidi="zxx"/>
-        </w:rPr>
-        <w:t>#$</w:t>
-      </w:r>
-      <w:bookmarkStart w:id="11" w:name="__DdeLink__76_1572625028"/>
-      <w:bookmarkEnd w:id="11"/>
+        <w:t>Повірник _______________                                                      #$</w:t>
+      </w:r>
+      <w:bookmarkStart w:id="12" w:name="__DdeLink__76_1572625028"/>
+      <w:bookmarkEnd w:id="12"/>
       <w:r>
         <w:rPr>
           <w:rFonts w:ascii="FreeSerif" w:hAnsi="FreeSerif"/>
@@ -880,6 +822,8 @@
         <w:pStyle w:val="Normal"/>
         <w:rPr>
           <w:rFonts w:ascii="FreeSerif" w:hAnsi="FreeSerif"/>
+          <w:i/>
+          <w:iCs/>
           <w:sz w:val="20"/>
           <w:szCs w:val="20"/>
           <w:lang w:val="zxx" w:eastAsia="zxx" w:bidi="zxx"/>
@@ -897,6 +841,8 @@
       <w:r>
         <w:rPr>
           <w:rFonts w:ascii="FreeSerif" w:hAnsi="FreeSerif"/>
+          <w:i/>
+          <w:iCs/>
           <w:sz w:val="20"/>
           <w:szCs w:val="20"/>
           <w:lang w:val="zxx" w:eastAsia="zxx" w:bidi="zxx"/>
@@ -907,42 +853,91 @@
     <w:p>
       <w:pPr>
         <w:pStyle w:val="Normal"/>
-        <w:rPr>
-          <w:rFonts w:ascii="FreeSerif" w:hAnsi="FreeSerif"/>
-          <w:sz w:val="24"/>
-          <w:szCs w:val="24"/>
-          <w:lang w:val="zxx" w:eastAsia="zxx" w:bidi="zxx"/>
-        </w:rPr>
-      </w:pPr>
-      <w:r>
-        <w:rPr>
-          <w:rFonts w:ascii="FreeSerif" w:hAnsi="FreeSerif"/>
-          <w:sz w:val="24"/>
-          <w:szCs w:val="24"/>
-          <w:lang w:val="zxx" w:eastAsia="zxx" w:bidi="zxx"/>
-        </w:rPr>
-        <w:t xml:space="preserve">  </w:t>
-      </w:r>
-    </w:p>
-    <w:p>
-      <w:pPr>
-        <w:pStyle w:val="Normal"/>
-        <w:jc w:val="right"/>
-        <w:rPr>
-          <w:rFonts w:ascii="FreeSerif" w:hAnsi="FreeSerif"/>
-          <w:sz w:val="24"/>
-          <w:szCs w:val="24"/>
-          <w:lang w:val="zxx" w:eastAsia="zxx" w:bidi="zxx"/>
-        </w:rPr>
-      </w:pPr>
-      <w:r>
-        <w:rPr>
-          <w:rFonts w:ascii="FreeSerif" w:hAnsi="FreeSerif"/>
-          <w:sz w:val="24"/>
-          <w:szCs w:val="24"/>
-          <w:lang w:val="zxx" w:eastAsia="zxx" w:bidi="zxx"/>
-        </w:rPr>
-        <w:t>#«____» ______________ р.</w:t>
+        <w:jc w:val="left"/>
+        <w:rPr/>
+      </w:pPr>
+      <w:r>
+        <w:rPr/>
+      </w:r>
+    </w:p>
+    <w:p>
+      <w:pPr>
+        <w:pStyle w:val="Normal"/>
+        <w:jc w:val="left"/>
+        <w:rPr/>
+      </w:pPr>
+      <w:r>
+        <w:rPr/>
+      </w:r>
+    </w:p>
+    <w:p>
+      <w:pPr>
+        <w:pStyle w:val="Normal"/>
+        <w:jc w:val="left"/>
+        <w:rPr>
+          <w:rFonts w:cs="FreeSerif" w:ascii="FreeSerif" w:hAnsi="FreeSerif"/>
+          <w:sz w:val="24"/>
+          <w:szCs w:val="24"/>
+          <w:lang w:val="zxx" w:eastAsia="zxx" w:bidi="zxx"/>
+        </w:rPr>
+      </w:pPr>
+      <w:r>
+        <w:rPr>
+          <w:rFonts w:cs="FreeSerif" w:ascii="FreeSerif" w:hAnsi="FreeSerif"/>
+          <w:sz w:val="24"/>
+          <w:szCs w:val="24"/>
+        </w:rPr>
+        <w:t>Місце печатки або відбитка</w:t>
+      </w:r>
+      <w:r>
+        <w:rPr>
+          <w:rFonts w:cs="FreeSerif" w:ascii="FreeSerif" w:hAnsi="FreeSerif"/>
+          <w:sz w:val="24"/>
+          <w:szCs w:val="24"/>
+          <w:lang w:val="zxx" w:eastAsia="zxx" w:bidi="zxx"/>
+        </w:rPr>
+        <w:t xml:space="preserve">                                                                            </w:t>
+      </w:r>
+      <w:bookmarkStart w:id="13" w:name="__DdeLink__121_16415302371"/>
+      <w:r>
+        <w:rPr>
+          <w:rFonts w:cs="FreeSerif" w:ascii="FreeSerif" w:hAnsi="FreeSerif"/>
+          <w:sz w:val="24"/>
+          <w:szCs w:val="24"/>
+          <w:lang w:val="zxx" w:eastAsia="zxx" w:bidi="zxx"/>
+        </w:rPr>
+        <w:t>#</w:t>
+      </w:r>
+      <w:bookmarkEnd w:id="13"/>
+      <w:r>
+        <w:rPr>
+          <w:rFonts w:cs="FreeSerif" w:ascii="FreeSerif" w:hAnsi="FreeSerif"/>
+          <w:sz w:val="24"/>
+          <w:szCs w:val="24"/>
+          <w:lang w:val="zxx" w:eastAsia="zxx" w:bidi="zxx"/>
+        </w:rPr>
+        <w:t>$PROTOCOL_DATE</w:t>
+      </w:r>
+    </w:p>
+    <w:p>
+      <w:pPr>
+        <w:pStyle w:val="Normal"/>
+        <w:jc w:val="left"/>
+        <w:rPr>
+          <w:rFonts w:cs="FreeSerif" w:ascii="FreeSerif" w:hAnsi="FreeSerif"/>
+          <w:sz w:val="24"/>
+          <w:szCs w:val="24"/>
+          <w:lang w:val="zxx" w:eastAsia="zxx" w:bidi="zxx"/>
+        </w:rPr>
+      </w:pPr>
+      <w:r>
+        <w:rPr>
+          <w:rFonts w:cs="FreeSerif" w:ascii="FreeSerif" w:hAnsi="FreeSerif"/>
+          <w:sz w:val="24"/>
+          <w:szCs w:val="24"/>
+          <w:lang w:val="zxx" w:eastAsia="zxx" w:bidi="zxx"/>
+        </w:rPr>
+        <w:t>повірочного тавра</w:t>
       </w:r>
     </w:p>
     <w:p>

</xml_diff>

<commit_message>
s1015 : edited verification certificate template
</commit_message>
<xml_diff>
--- a/web/src/main/resources/documentsTemplates/verification_certificate.docx
+++ b/web/src/main/resources/documentsTemplates/verification_certificate.docx
@@ -540,7 +540,7 @@
           <w:lang w:val="zxx" w:eastAsia="zxx" w:bidi="zxx"/>
         </w:rPr>
         <w:tab/>
-        <w:t>На підставі результатів повірки засіб вимірювальної техніки визнано придатним до застосування.</w:t>
+        <w:t>За результатами повірки встановлено, що засіб вимірювальної техніки відповідає вимогам:</w:t>
       </w:r>
     </w:p>
     <w:p>
@@ -585,7 +585,7 @@
           <w:szCs w:val="24"/>
           <w:lang w:val="uk-UA" w:eastAsia="zxx" w:bidi="zxx"/>
         </w:rPr>
-        <w:t>“</w:t>
+        <w:t xml:space="preserve">ДСТУ </w:t>
       </w:r>
       <w:r>
         <w:rPr>
@@ -596,7 +596,7 @@
           <w:szCs w:val="24"/>
           <w:lang w:val="zxx" w:eastAsia="zxx" w:bidi="zxx"/>
         </w:rPr>
-        <w:t>$COUNTER_TYPE_GOST:</w:t>
+        <w:t>$COUNTER_TYPE_GOST, Методика повірки</w:t>
       </w:r>
       <w:r>
         <w:rPr>
@@ -607,7 +607,7 @@
           <w:szCs w:val="24"/>
           <w:lang w:val="zxx" w:eastAsia="zxx" w:bidi="zxx"/>
         </w:rPr>
-        <w:t xml:space="preserve">  </w:t>
+        <w:t xml:space="preserve"> </w:t>
       </w:r>
       <w:bookmarkStart w:id="10" w:name="__DdeLink__16_1073118326"/>
       <w:bookmarkEnd w:id="10"/>
@@ -620,7 +620,7 @@
           <w:szCs w:val="24"/>
           <w:lang w:val="zxx" w:eastAsia="zxx" w:bidi="zxx"/>
         </w:rPr>
-        <w:t>$CALIBRATION_TYPE"</w:t>
+        <w:t>$CALIBRATION_TYPE</w:t>
       </w:r>
     </w:p>
     <w:p>

</xml_diff>